<commit_message>
Modified the competency document
</commit_message>
<xml_diff>
--- a/Technical Competency.docx
+++ b/Technical Competency.docx
@@ -9,8 +9,6 @@
           <w:lang w:val="en-AU"/>
         </w:rPr>
       </w:pPr>
-      <w:bookmarkStart w:id="0" w:name="_GoBack"/>
-      <w:bookmarkEnd w:id="0"/>
       <w:r>
         <w:rPr>
           <w:lang w:val="en-AU"/>
@@ -91,10 +89,10 @@
                           <w:p>
                             <w:r>
                               <w:drawing>
-                                <wp:inline distT="0" distB="0" distL="0" distR="0" wp14:anchorId="6B79E031" wp14:editId="18F1686C">
-                                  <wp:extent cx="6142246" cy="3839052"/>
-                                  <wp:effectExtent l="0" t="0" r="5080" b="0"/>
-                                  <wp:docPr id="4" name="Picture 4"/>
+                                <wp:inline distT="0" distB="0" distL="0" distR="0" wp14:anchorId="4F130D76" wp14:editId="28F852A4">
+                                  <wp:extent cx="6582410" cy="4114165"/>
+                                  <wp:effectExtent l="0" t="0" r="0" b="635"/>
+                                  <wp:docPr id="2" name="Picture 2"/>
                                   <wp:cNvGraphicFramePr>
                                     <a:graphicFrameLocks xmlns:a="http://schemas.openxmlformats.org/drawingml/2006/main" noChangeAspect="1"/>
                                   </wp:cNvGraphicFramePr>
@@ -114,7 +112,7 @@
                                         <pic:spPr>
                                           <a:xfrm>
                                             <a:off x="0" y="0"/>
-                                            <a:ext cx="6152247" cy="3845303"/>
+                                            <a:ext cx="6582410" cy="4114165"/>
                                           </a:xfrm>
                                           <a:prstGeom prst="rect">
                                             <a:avLst/>
@@ -180,10 +178,10 @@
                     <w:p>
                       <w:r>
                         <w:drawing>
-                          <wp:inline distT="0" distB="0" distL="0" distR="0" wp14:anchorId="6B79E031" wp14:editId="18F1686C">
-                            <wp:extent cx="6142246" cy="3839052"/>
-                            <wp:effectExtent l="0" t="0" r="5080" b="0"/>
-                            <wp:docPr id="4" name="Picture 4"/>
+                          <wp:inline distT="0" distB="0" distL="0" distR="0" wp14:anchorId="4F130D76" wp14:editId="28F852A4">
+                            <wp:extent cx="6582410" cy="4114165"/>
+                            <wp:effectExtent l="0" t="0" r="0" b="635"/>
+                            <wp:docPr id="2" name="Picture 2"/>
                             <wp:cNvGraphicFramePr>
                               <a:graphicFrameLocks xmlns:a="http://schemas.openxmlformats.org/drawingml/2006/main" noChangeAspect="1"/>
                             </wp:cNvGraphicFramePr>
@@ -203,7 +201,7 @@
                                   <pic:spPr>
                                     <a:xfrm>
                                       <a:off x="0" y="0"/>
-                                      <a:ext cx="6152247" cy="3845303"/>
+                                      <a:ext cx="6582410" cy="4114165"/>
                                     </a:xfrm>
                                     <a:prstGeom prst="rect">
                                       <a:avLst/>
@@ -294,16 +292,16 @@
         <mc:AlternateContent>
           <mc:Choice Requires="wps">
             <w:drawing>
-              <wp:anchor distT="0" distB="0" distL="114300" distR="114300" simplePos="0" relativeHeight="251662336" behindDoc="0" locked="0" layoutInCell="1" allowOverlap="1" wp14:anchorId="79C1A443" wp14:editId="0213ADD0">
+              <wp:anchor distT="0" distB="0" distL="114300" distR="114300" simplePos="0" relativeHeight="251662336" behindDoc="0" locked="0" layoutInCell="1" allowOverlap="1" wp14:anchorId="79C1A443" wp14:editId="49E17A31">
                 <wp:simplePos x="0" y="0"/>
                 <wp:positionH relativeFrom="column">
-                  <wp:posOffset>4326232</wp:posOffset>
+                  <wp:posOffset>4673074</wp:posOffset>
                 </wp:positionH>
                 <wp:positionV relativeFrom="paragraph">
-                  <wp:posOffset>78631</wp:posOffset>
+                  <wp:posOffset>173485</wp:posOffset>
                 </wp:positionV>
-                <wp:extent cx="1343025" cy="321616"/>
-                <wp:effectExtent l="0" t="50800" r="3175" b="21590"/>
+                <wp:extent cx="945756" cy="586215"/>
+                <wp:effectExtent l="25400" t="25400" r="6985" b="10795"/>
                 <wp:wrapNone/>
                 <wp:docPr id="7" name="Straight Arrow Connector 7"/>
                 <wp:cNvGraphicFramePr/>
@@ -314,7 +312,7 @@
                       <wps:spPr>
                         <a:xfrm flipH="1" flipV="1">
                           <a:off x="0" y="0"/>
-                          <a:ext cx="1343025" cy="321616"/>
+                          <a:ext cx="945756" cy="586215"/>
                         </a:xfrm>
                         <a:prstGeom prst="straightConnector1">
                           <a:avLst/>
@@ -355,11 +353,11 @@
           </mc:Choice>
           <mc:Fallback>
             <w:pict>
-              <v:shapetype w14:anchorId="3BCD79A4" id="_x0000_t32" coordsize="21600,21600" o:spt="32" o:oned="t" path="m,l21600,21600e" filled="f">
+              <v:shapetype w14:anchorId="7D5DACB1" id="_x0000_t32" coordsize="21600,21600" o:spt="32" o:oned="t" path="m,l21600,21600e" filled="f">
                 <v:path arrowok="t" fillok="f" o:connecttype="none"/>
                 <o:lock v:ext="edit" shapetype="t"/>
               </v:shapetype>
-              <v:shape id="Straight Arrow Connector 7" o:spid="_x0000_s1026" type="#_x0000_t32" style="position:absolute;margin-left:340.65pt;margin-top:6.2pt;width:105.75pt;height:25.3pt;flip:x y;z-index:251662336;visibility:visible;mso-wrap-style:square;mso-width-percent:0;mso-height-percent:0;mso-wrap-distance-left:9pt;mso-wrap-distance-top:0;mso-wrap-distance-right:9pt;mso-wrap-distance-bottom:0;mso-position-horizontal:absolute;mso-position-horizontal-relative:text;mso-position-vertical:absolute;mso-position-vertical-relative:text;mso-width-percent:0;mso-height-percent:0;mso-width-relative:margin;mso-height-relative:margin" o:gfxdata="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" strokecolor="#c00000" strokeweight="2.25pt">
+              <v:shape id="Straight Arrow Connector 7" o:spid="_x0000_s1026" type="#_x0000_t32" style="position:absolute;margin-left:367.95pt;margin-top:13.65pt;width:74.45pt;height:46.15pt;flip:x y;z-index:251662336;visibility:visible;mso-wrap-style:square;mso-width-percent:0;mso-height-percent:0;mso-wrap-distance-left:9pt;mso-wrap-distance-top:0;mso-wrap-distance-right:9pt;mso-wrap-distance-bottom:0;mso-position-horizontal:absolute;mso-position-horizontal-relative:text;mso-position-vertical:absolute;mso-position-vertical-relative:text;mso-width-percent:0;mso-height-percent:0;mso-width-relative:margin;mso-height-relative:margin" o:gfxdata="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" strokecolor="#c00000" strokeweight="2.25pt">
                 <v:stroke endarrow="block" joinstyle="miter"/>
               </v:shape>
             </w:pict>
@@ -673,10 +671,10 @@
                           <w:p>
                             <w:r>
                               <w:drawing>
-                                <wp:inline distT="0" distB="0" distL="0" distR="0" wp14:anchorId="746153D0" wp14:editId="54D9413C">
-                                  <wp:extent cx="6297930" cy="2342515"/>
-                                  <wp:effectExtent l="0" t="0" r="1270" b="0"/>
-                                  <wp:docPr id="5" name="Picture 5"/>
+                                <wp:inline distT="0" distB="0" distL="0" distR="0" wp14:anchorId="4A8E544D" wp14:editId="38D89487">
+                                  <wp:extent cx="6457315" cy="1884045"/>
+                                  <wp:effectExtent l="0" t="0" r="0" b="0"/>
+                                  <wp:docPr id="8" name="Picture 8"/>
                                   <wp:cNvGraphicFramePr>
                                     <a:graphicFrameLocks xmlns:a="http://schemas.openxmlformats.org/drawingml/2006/main" noChangeAspect="1"/>
                                   </wp:cNvGraphicFramePr>
@@ -696,7 +694,7 @@
                                         <pic:spPr>
                                           <a:xfrm>
                                             <a:off x="0" y="0"/>
-                                            <a:ext cx="6297930" cy="2342515"/>
+                                            <a:ext cx="6457315" cy="1884045"/>
                                           </a:xfrm>
                                           <a:prstGeom prst="rect">
                                             <a:avLst/>
@@ -739,10 +737,10 @@
                     <w:p>
                       <w:r>
                         <w:drawing>
-                          <wp:inline distT="0" distB="0" distL="0" distR="0" wp14:anchorId="746153D0" wp14:editId="54D9413C">
-                            <wp:extent cx="6297930" cy="2342515"/>
-                            <wp:effectExtent l="0" t="0" r="1270" b="0"/>
-                            <wp:docPr id="5" name="Picture 5"/>
+                          <wp:inline distT="0" distB="0" distL="0" distR="0" wp14:anchorId="4A8E544D" wp14:editId="38D89487">
+                            <wp:extent cx="6457315" cy="1884045"/>
+                            <wp:effectExtent l="0" t="0" r="0" b="0"/>
+                            <wp:docPr id="8" name="Picture 8"/>
                             <wp:cNvGraphicFramePr>
                               <a:graphicFrameLocks xmlns:a="http://schemas.openxmlformats.org/drawingml/2006/main" noChangeAspect="1"/>
                             </wp:cNvGraphicFramePr>
@@ -762,7 +760,7 @@
                                   <pic:spPr>
                                     <a:xfrm>
                                       <a:off x="0" y="0"/>
-                                      <a:ext cx="6297930" cy="2342515"/>
+                                      <a:ext cx="6457315" cy="1884045"/>
                                     </a:xfrm>
                                     <a:prstGeom prst="rect">
                                       <a:avLst/>

</xml_diff>